<commit_message>
Postagem codigos e links
</commit_message>
<xml_diff>
--- a/TrabalhoIAModelosClassificacao.docx
+++ b/TrabalhoIAModelosClassificacao.docx
@@ -64,6 +64,43 @@
           <w:lang w:val="pt-BR"/>
         </w:rPr>
         <w:t xml:space="preserve"> 2023122094</w:t>
+      </w:r>
+    </w:p>
+    <w:p>
+      <w:pPr>
+        <w:spacing w:after="0"/>
+        <w:jc w:val="both"/>
+        <w:rPr>
+          <w:rFonts w:ascii="Arial" w:hAnsi="Arial" w:cs="Arial"/>
+          <w:sz w:val="22"/>
+          <w:szCs w:val="22"/>
+        </w:rPr>
+      </w:pPr>
+      <w:r>
+        <w:rPr>
+          <w:rFonts w:ascii="Arial" w:hAnsi="Arial" w:cs="Arial"/>
+          <w:b/>
+          <w:bCs/>
+          <w:sz w:val="22"/>
+          <w:szCs w:val="22"/>
+        </w:rPr>
+        <w:t>Link GitHub</w:t>
+      </w:r>
+      <w:r>
+        <w:rPr>
+          <w:rFonts w:ascii="Arial" w:hAnsi="Arial" w:cs="Arial"/>
+          <w:sz w:val="22"/>
+          <w:szCs w:val="22"/>
+        </w:rPr>
+        <w:t xml:space="preserve">: </w:t>
+      </w:r>
+      <w:r>
+        <w:rPr>
+          <w:rFonts w:ascii="Arial" w:hAnsi="Arial" w:cs="Arial"/>
+          <w:sz w:val="22"/>
+          <w:szCs w:val="22"/>
+        </w:rPr>
+        <w:t>https://github.com/MarceloCRM/TrabalhoIAModelosClassificacao</w:t>
       </w:r>
     </w:p>
     <w:p>
@@ -411,6 +448,7 @@
       <w:r>
         <w:rPr>
           <w:rFonts w:ascii="Arial" w:hAnsi="Arial" w:cs="Arial"/>
+          <w:noProof/>
           <w:sz w:val="22"/>
           <w:szCs w:val="22"/>
         </w:rPr>
@@ -578,7 +616,17 @@
           <w:szCs w:val="22"/>
           <w:lang w:val="pt-BR"/>
         </w:rPr>
-        <w:t>Já o Decision Tree Classifier apresentou o pior desempenho, com acurácia de apenas 27%, mostrando-se pouco eficiente para um problema de classificação de imagens como o CIFAR-10. Embora árvores de decisão possam ser intuitivas e interpretáveis, elas não conseguem generalizar bem em conjuntos de dados com alta dimensionalidade e</w:t>
+        <w:t xml:space="preserve">Já o Decision Tree Classifier apresentou o pior desempenho, com acurácia de apenas 27%, mostrando-se pouco eficiente para um problema de classificação de imagens como o CIFAR-10. Embora árvores de decisão possam ser intuitivas e interpretáveis, elas </w:t>
+      </w:r>
+      <w:r>
+        <w:rPr>
+          <w:rFonts w:ascii="Arial" w:hAnsi="Arial" w:cs="Arial"/>
+          <w:sz w:val="22"/>
+          <w:szCs w:val="22"/>
+          <w:lang w:val="pt-BR"/>
+        </w:rPr>
+        <w:lastRenderedPageBreak/>
+        <w:t>não conseguem generalizar bem em conjuntos de dados com alta dimensionalidade e</w:t>
       </w:r>
       <w:r>
         <w:rPr>
@@ -596,17 +644,7 @@
           <w:szCs w:val="22"/>
           <w:lang w:val="pt-BR"/>
         </w:rPr>
-        <w:t xml:space="preserve">variabilidade, sofrendo de overfitting em muitas classes. Sua vantagem está na </w:t>
-      </w:r>
-      <w:r>
-        <w:rPr>
-          <w:rFonts w:ascii="Arial" w:hAnsi="Arial" w:cs="Arial"/>
-          <w:sz w:val="22"/>
-          <w:szCs w:val="22"/>
-          <w:lang w:val="pt-BR"/>
-        </w:rPr>
-        <w:lastRenderedPageBreak/>
-        <w:t>interpretabilidade e facilidade de implementação, mas para imagens coloridas complexas, essa limitação se torna significativa.</w:t>
+        <w:t>variabilidade, sofrendo de overfitting em muitas classes. Sua vantagem está na interpretabilidade e facilidade de implementação, mas para imagens coloridas complexas, essa limitação se torna significativa.</w:t>
       </w:r>
     </w:p>
     <w:p>
@@ -1364,6 +1402,7 @@
   <w:style w:type="character" w:default="1" w:styleId="DefaultParagraphFont">
     <w:name w:val="Default Paragraph Font"/>
     <w:uiPriority w:val="1"/>
+    <w:semiHidden/>
     <w:unhideWhenUsed/>
   </w:style>
   <w:style w:type="table" w:default="1" w:styleId="TableNormal">

</xml_diff>